<commit_message>
Updated CV with newer linkdin and personal page
</commit_message>
<xml_diff>
--- a/CAPTSTONE PROJECT 2/Latest CV-10-2024.docx
+++ b/CAPTSTONE PROJECT 2/Latest CV-10-2024.docx
@@ -449,7 +449,13 @@
         <w:t xml:space="preserve"> </w:t>
       </w:r>
       <w:r>
-        <w:t xml:space="preserve"> LinkedIn: </w:t>
+        <w:t xml:space="preserve"> LinkedIn</w:t>
+      </w:r>
+      <w:r>
+        <w:t>:</w:t>
+      </w:r>
+      <w:r>
+        <w:t xml:space="preserve"> </w:t>
       </w:r>
       <w:hyperlink r:id="rId19">
         <w:r>

</xml_diff>